<commit_message>
Completamento Test Case e Test plan
</commit_message>
<xml_diff>
--- a/Unfinished Workproduct/Test Case Specification.docx
+++ b/Unfinished Workproduct/Test Case Specification.docx
@@ -788,7 +788,7 @@
                 <w:sz w:val="28"/>
                 <w:szCs w:val="28"/>
               </w:rPr>
-              <w:t>30</w:t>
+              <w:t>28</w:t>
             </w:r>
             <w:r>
               <w:rPr>
@@ -900,7 +900,31 @@
                 <w:sz w:val="28"/>
                 <w:szCs w:val="28"/>
               </w:rPr>
-              <w:t>06/02/2020</w:t>
+              <w:t>29</w:t>
+            </w:r>
+            <w:r>
+              <w:rPr>
+                <w:rFonts w:ascii="Century" w:hAnsi="Century"/>
+                <w:sz w:val="28"/>
+                <w:szCs w:val="28"/>
+              </w:rPr>
+              <w:t>/0</w:t>
+            </w:r>
+            <w:r>
+              <w:rPr>
+                <w:rFonts w:ascii="Century" w:hAnsi="Century"/>
+                <w:sz w:val="28"/>
+                <w:szCs w:val="28"/>
+              </w:rPr>
+              <w:t>1</w:t>
+            </w:r>
+            <w:r>
+              <w:rPr>
+                <w:rFonts w:ascii="Century" w:hAnsi="Century"/>
+                <w:sz w:val="28"/>
+                <w:szCs w:val="28"/>
+              </w:rPr>
+              <w:t>/2020</w:t>
             </w:r>
           </w:p>
         </w:tc>
@@ -949,7 +973,7 @@
                 <w:sz w:val="24"/>
                 <w:szCs w:val="24"/>
               </w:rPr>
-              <w:t>Completamento e revisione del documento</w:t>
+              <w:t>Aggiunta dei category partition</w:t>
             </w:r>
           </w:p>
         </w:tc>
@@ -973,6 +997,200 @@
                 <w:szCs w:val="30"/>
               </w:rPr>
               <w:t>Francesco Carotenuto</w:t>
+            </w:r>
+          </w:p>
+        </w:tc>
+      </w:tr>
+      <w:tr>
+        <w:tc>
+          <w:tcPr>
+            <w:tcW w:w="2378" w:type="dxa"/>
+          </w:tcPr>
+          <w:p>
+            <w:pPr>
+              <w:jc w:val="center"/>
+              <w:rPr>
+                <w:rFonts w:ascii="Century" w:hAnsi="Century"/>
+                <w:sz w:val="28"/>
+                <w:szCs w:val="28"/>
+              </w:rPr>
+            </w:pPr>
+            <w:r>
+              <w:rPr>
+                <w:rFonts w:ascii="Century" w:hAnsi="Century"/>
+                <w:sz w:val="28"/>
+                <w:szCs w:val="28"/>
+              </w:rPr>
+              <w:t>30/01/2020</w:t>
+            </w:r>
+          </w:p>
+        </w:tc>
+        <w:tc>
+          <w:tcPr>
+            <w:tcW w:w="2380" w:type="dxa"/>
+          </w:tcPr>
+          <w:p>
+            <w:pPr>
+              <w:jc w:val="center"/>
+              <w:rPr>
+                <w:rFonts w:ascii="Century" w:hAnsi="Century"/>
+                <w:sz w:val="30"/>
+                <w:szCs w:val="30"/>
+              </w:rPr>
+            </w:pPr>
+            <w:r>
+              <w:rPr>
+                <w:rFonts w:ascii="Century" w:hAnsi="Century"/>
+                <w:sz w:val="30"/>
+                <w:szCs w:val="30"/>
+              </w:rPr>
+              <w:t>1.2</w:t>
+            </w:r>
+          </w:p>
+        </w:tc>
+        <w:tc>
+          <w:tcPr>
+            <w:tcW w:w="2486" w:type="dxa"/>
+          </w:tcPr>
+          <w:p>
+            <w:pPr>
+              <w:tabs>
+                <w:tab w:val="center" w:pos="1135"/>
+              </w:tabs>
+              <w:jc w:val="center"/>
+              <w:rPr>
+                <w:rFonts w:ascii="Century" w:hAnsi="Century"/>
+                <w:sz w:val="24"/>
+                <w:szCs w:val="24"/>
+              </w:rPr>
+            </w:pPr>
+            <w:r>
+              <w:rPr>
+                <w:rFonts w:ascii="Century" w:hAnsi="Century"/>
+                <w:sz w:val="24"/>
+                <w:szCs w:val="24"/>
+              </w:rPr>
+              <w:t>Completamento del Test plan</w:t>
+            </w:r>
+          </w:p>
+        </w:tc>
+        <w:tc>
+          <w:tcPr>
+            <w:tcW w:w="2384" w:type="dxa"/>
+          </w:tcPr>
+          <w:p>
+            <w:pPr>
+              <w:jc w:val="center"/>
+              <w:rPr>
+                <w:rFonts w:ascii="Century" w:hAnsi="Century"/>
+                <w:sz w:val="30"/>
+                <w:szCs w:val="30"/>
+              </w:rPr>
+            </w:pPr>
+            <w:r>
+              <w:rPr>
+                <w:rFonts w:ascii="Century" w:hAnsi="Century"/>
+                <w:sz w:val="30"/>
+                <w:szCs w:val="30"/>
+              </w:rPr>
+              <w:t>Francesco Carotenuto</w:t>
+            </w:r>
+          </w:p>
+        </w:tc>
+      </w:tr>
+      <w:tr>
+        <w:tc>
+          <w:tcPr>
+            <w:tcW w:w="2378" w:type="dxa"/>
+          </w:tcPr>
+          <w:p>
+            <w:pPr>
+              <w:jc w:val="center"/>
+              <w:rPr>
+                <w:rFonts w:ascii="Century" w:hAnsi="Century"/>
+                <w:sz w:val="28"/>
+                <w:szCs w:val="28"/>
+              </w:rPr>
+            </w:pPr>
+            <w:r>
+              <w:rPr>
+                <w:rFonts w:ascii="Century" w:hAnsi="Century"/>
+                <w:sz w:val="28"/>
+                <w:szCs w:val="28"/>
+              </w:rPr>
+              <w:t>13/02/2020</w:t>
+            </w:r>
+          </w:p>
+        </w:tc>
+        <w:tc>
+          <w:tcPr>
+            <w:tcW w:w="2380" w:type="dxa"/>
+          </w:tcPr>
+          <w:p>
+            <w:pPr>
+              <w:jc w:val="center"/>
+              <w:rPr>
+                <w:rFonts w:ascii="Century" w:hAnsi="Century"/>
+                <w:sz w:val="30"/>
+                <w:szCs w:val="30"/>
+              </w:rPr>
+            </w:pPr>
+            <w:r>
+              <w:rPr>
+                <w:rFonts w:ascii="Century" w:hAnsi="Century"/>
+                <w:sz w:val="30"/>
+                <w:szCs w:val="30"/>
+              </w:rPr>
+              <w:t xml:space="preserve">1.3 </w:t>
+            </w:r>
+          </w:p>
+        </w:tc>
+        <w:tc>
+          <w:tcPr>
+            <w:tcW w:w="2486" w:type="dxa"/>
+          </w:tcPr>
+          <w:p>
+            <w:pPr>
+              <w:tabs>
+                <w:tab w:val="center" w:pos="1135"/>
+              </w:tabs>
+              <w:jc w:val="center"/>
+              <w:rPr>
+                <w:rFonts w:ascii="Century" w:hAnsi="Century"/>
+                <w:sz w:val="24"/>
+                <w:szCs w:val="24"/>
+              </w:rPr>
+            </w:pPr>
+            <w:r>
+              <w:rPr>
+                <w:rFonts w:ascii="Century" w:hAnsi="Century"/>
+                <w:sz w:val="24"/>
+                <w:szCs w:val="24"/>
+              </w:rPr>
+              <w:t>Revisione del Test plan</w:t>
+            </w:r>
+          </w:p>
+        </w:tc>
+        <w:tc>
+          <w:tcPr>
+            <w:tcW w:w="2384" w:type="dxa"/>
+          </w:tcPr>
+          <w:p>
+            <w:pPr>
+              <w:jc w:val="center"/>
+              <w:rPr>
+                <w:rFonts w:ascii="Century" w:hAnsi="Century"/>
+                <w:sz w:val="30"/>
+                <w:szCs w:val="30"/>
+              </w:rPr>
+            </w:pPr>
+            <w:r>
+              <w:rPr>
+                <w:rFonts w:ascii="Century" w:hAnsi="Century"/>
+                <w:sz w:val="30"/>
+                <w:szCs w:val="30"/>
+              </w:rPr>
+              <w:t>Francesco Carotneuto</w:t>
             </w:r>
             <w:bookmarkStart w:id="4" w:name="_GoBack"/>
             <w:bookmarkEnd w:id="4"/>
@@ -23613,7 +23831,7 @@
 </file>
 
 <file path=customXml/itemProps1.xml><?xml version="1.0" encoding="utf-8"?>
-<ds:datastoreItem xmlns:ds="http://schemas.openxmlformats.org/officeDocument/2006/customXml" ds:itemID="{4C700F0F-8298-4754-8E32-D1CA2197A3F4}">
+<ds:datastoreItem xmlns:ds="http://schemas.openxmlformats.org/officeDocument/2006/customXml" ds:itemID="{2AB306D5-06E5-401E-B277-83F0C25BCCF1}">
   <ds:schemaRefs>
     <ds:schemaRef ds:uri="http://schemas.openxmlformats.org/officeDocument/2006/bibliography"/>
   </ds:schemaRefs>

</xml_diff>

<commit_message>
Update Test Case Specification.docx
Corretto refuso all'interno del test case
</commit_message>
<xml_diff>
--- a/Unfinished Workproduct/Test Case Specification.docx
+++ b/Unfinished Workproduct/Test Case Specification.docx
@@ -1,6 +1,6 @@
 
 <file path=word/document.xml><?xml version="1.0" encoding="utf-8"?>
-<w:document xmlns:wpc="http://schemas.microsoft.com/office/word/2010/wordprocessingCanvas" xmlns:cx="http://schemas.microsoft.com/office/drawing/2014/chartex" xmlns:cx1="http://schemas.microsoft.com/office/drawing/2015/9/8/chartex" xmlns:cx2="http://schemas.microsoft.com/office/drawing/2015/10/21/chartex" xmlns:cx3="http://schemas.microsoft.com/office/drawing/2016/5/9/chartex" xmlns:cx4="http://schemas.microsoft.com/office/drawing/2016/5/10/chartex" xmlns:cx5="http://schemas.microsoft.com/office/drawing/2016/5/11/chartex" xmlns:cx6="http://schemas.microsoft.com/office/drawing/2016/5/12/chartex" xmlns:cx7="http://schemas.microsoft.com/office/drawing/2016/5/13/chartex" xmlns:cx8="http://schemas.microsoft.com/office/drawing/2016/5/14/chartex" xmlns:mc="http://schemas.openxmlformats.org/markup-compatibility/2006" xmlns:aink="http://schemas.microsoft.com/office/drawing/2016/ink" xmlns:am3d="http://schemas.microsoft.com/office/drawing/2017/model3d" xmlns:o="urn:schemas-microsoft-com:office:office" xmlns:r="http://schemas.openxmlformats.org/officeDocument/2006/relationships" xmlns:m="http://schemas.openxmlformats.org/officeDocument/2006/math" xmlns:v="urn:schemas-microsoft-com:vml" xmlns:wp14="http://schemas.microsoft.com/office/word/2010/wordprocessingDrawing" xmlns:wp="http://schemas.openxmlformats.org/drawingml/2006/wordprocessingDrawing" xmlns:w10="urn:schemas-microsoft-com:office:word" xmlns:w="http://schemas.openxmlformats.org/wordprocessingml/2006/main" xmlns:w14="http://schemas.microsoft.com/office/word/2010/wordml" xmlns:w15="http://schemas.microsoft.com/office/word/2012/wordml" xmlns:w16cid="http://schemas.microsoft.com/office/word/2016/wordml/cid" xmlns:w16se="http://schemas.microsoft.com/office/word/2015/wordml/symex" xmlns:wpg="http://schemas.microsoft.com/office/word/2010/wordprocessingGroup" xmlns:wpi="http://schemas.microsoft.com/office/word/2010/wordprocessingInk" xmlns:wne="http://schemas.microsoft.com/office/word/2006/wordml" xmlns:wps="http://schemas.microsoft.com/office/word/2010/wordprocessingShape" mc:Ignorable="w14 w15 w16se w16cid wp14">
+<w:document xmlns:wpc="http://schemas.microsoft.com/office/word/2010/wordprocessingCanvas" xmlns:cx="http://schemas.microsoft.com/office/drawing/2014/chartex" xmlns:cx1="http://schemas.microsoft.com/office/drawing/2015/9/8/chartex" xmlns:cx2="http://schemas.microsoft.com/office/drawing/2015/10/21/chartex" xmlns:cx3="http://schemas.microsoft.com/office/drawing/2016/5/9/chartex" xmlns:cx4="http://schemas.microsoft.com/office/drawing/2016/5/10/chartex" xmlns:cx5="http://schemas.microsoft.com/office/drawing/2016/5/11/chartex" xmlns:cx6="http://schemas.microsoft.com/office/drawing/2016/5/12/chartex" xmlns:cx7="http://schemas.microsoft.com/office/drawing/2016/5/13/chartex" xmlns:cx8="http://schemas.microsoft.com/office/drawing/2016/5/14/chartex" xmlns:mc="http://schemas.openxmlformats.org/markup-compatibility/2006" xmlns:aink="http://schemas.microsoft.com/office/drawing/2016/ink" xmlns:am3d="http://schemas.microsoft.com/office/drawing/2017/model3d" xmlns:o="urn:schemas-microsoft-com:office:office" xmlns:r="http://schemas.openxmlformats.org/officeDocument/2006/relationships" xmlns:m="http://schemas.openxmlformats.org/officeDocument/2006/math" xmlns:v="urn:schemas-microsoft-com:vml" xmlns:wp14="http://schemas.microsoft.com/office/word/2010/wordprocessingDrawing" xmlns:wp="http://schemas.openxmlformats.org/drawingml/2006/wordprocessingDrawing" xmlns:w10="urn:schemas-microsoft-com:office:word" xmlns:w="http://schemas.openxmlformats.org/wordprocessingml/2006/main" xmlns:w14="http://schemas.microsoft.com/office/word/2010/wordml" xmlns:w15="http://schemas.microsoft.com/office/word/2012/wordml" xmlns:w16cex="http://schemas.microsoft.com/office/word/2018/wordml/cex" xmlns:w16cid="http://schemas.microsoft.com/office/word/2016/wordml/cid" xmlns:w16="http://schemas.microsoft.com/office/word/2018/wordml" xmlns:w16se="http://schemas.microsoft.com/office/word/2015/wordml/symex" xmlns:wpg="http://schemas.microsoft.com/office/word/2010/wordprocessingGroup" xmlns:wpi="http://schemas.microsoft.com/office/word/2010/wordprocessingInk" xmlns:wne="http://schemas.microsoft.com/office/word/2006/wordml" xmlns:wps="http://schemas.microsoft.com/office/word/2010/wordprocessingShape" mc:Ignorable="w14 w15 w16se w16cid w16 w16cex wp14">
   <w:body>
     <w:p>
       <w:pPr>
@@ -1192,8 +1192,6 @@
               </w:rPr>
               <w:t>Francesco Carotneuto</w:t>
             </w:r>
-            <w:bookmarkStart w:id="4" w:name="_GoBack"/>
-            <w:bookmarkEnd w:id="4"/>
           </w:p>
         </w:tc>
       </w:tr>
@@ -1242,13 +1240,6 @@
     <w:p/>
     <w:sdt>
       <w:sdtPr>
-        <w:id w:val="-474837992"/>
-        <w:docPartObj>
-          <w:docPartGallery w:val="Table of Contents"/>
-          <w:docPartUnique/>
-        </w:docPartObj>
-      </w:sdtPr>
-      <w:sdtEndPr>
         <w:rPr>
           <w:rFonts w:asciiTheme="minorHAnsi" w:eastAsiaTheme="minorHAnsi" w:hAnsiTheme="minorHAnsi" w:cstheme="minorBidi"/>
           <w:color w:val="auto"/>
@@ -1256,7 +1247,13 @@
           <w:szCs w:val="22"/>
           <w:lang w:eastAsia="en-US"/>
         </w:rPr>
-      </w:sdtEndPr>
+        <w:id w:val="-474837992"/>
+        <w:docPartObj>
+          <w:docPartGallery w:val="Table of Contents"/>
+          <w:docPartUnique/>
+        </w:docPartObj>
+      </w:sdtPr>
+      <w:sdtEndPr/>
       <w:sdtContent>
         <w:p>
           <w:pPr>
@@ -1658,7 +1655,7 @@
           <w:szCs w:val="50"/>
         </w:rPr>
       </w:pPr>
-      <w:bookmarkStart w:id="5" w:name="_Toc32499689"/>
+      <w:bookmarkStart w:id="4" w:name="_Toc32499689"/>
       <w:r>
         <w:rPr>
           <w:sz w:val="50"/>
@@ -1667,7 +1664,7 @@
         <w:lastRenderedPageBreak/>
         <w:t>1.Test Case</w:t>
       </w:r>
-      <w:bookmarkEnd w:id="5"/>
+      <w:bookmarkEnd w:id="4"/>
     </w:p>
     <w:p>
       <w:pPr>
@@ -10930,14 +10927,28 @@
                       <w:sz w:val="28"/>
                       <w:szCs w:val="28"/>
                     </w:rPr>
-                    <w:t>veri</w:t>
+                    <w:t>V</w:t>
                   </w:r>
                   <w:r>
                     <w:rPr>
                       <w:sz w:val="28"/>
                       <w:szCs w:val="28"/>
                     </w:rPr>
+                    <w:t>eri</w:t>
+                  </w:r>
+                  <w:r>
+                    <w:rPr>
+                      <w:sz w:val="28"/>
+                      <w:szCs w:val="28"/>
+                    </w:rPr>
                     <w:t>tiero</w:t>
+                  </w:r>
+                  <w:r>
+                    <w:rPr>
+                      <w:sz w:val="28"/>
+                      <w:szCs w:val="28"/>
+                    </w:rPr>
+                    <w:t>92</w:t>
                   </w:r>
                 </w:p>
               </w:tc>
@@ -11551,7 +11562,21 @@
                       <w:sz w:val="28"/>
                       <w:szCs w:val="28"/>
                     </w:rPr>
-                    <w:t>veritiero</w:t>
+                    <w:t>V</w:t>
+                  </w:r>
+                  <w:r>
+                    <w:rPr>
+                      <w:sz w:val="28"/>
+                      <w:szCs w:val="28"/>
+                    </w:rPr>
+                    <w:t>eritiero</w:t>
+                  </w:r>
+                  <w:r>
+                    <w:rPr>
+                      <w:sz w:val="28"/>
+                      <w:szCs w:val="28"/>
+                    </w:rPr>
+                    <w:t>92</w:t>
                   </w:r>
                 </w:p>
               </w:tc>
@@ -12059,8 +12084,24 @@
                       <w:sz w:val="28"/>
                       <w:szCs w:val="28"/>
                     </w:rPr>
-                    <w:t>veritiero</w:t>
+                    <w:t>V</w:t>
                   </w:r>
+                  <w:r>
+                    <w:rPr>
+                      <w:sz w:val="28"/>
+                      <w:szCs w:val="28"/>
+                    </w:rPr>
+                    <w:t>eritiero</w:t>
+                  </w:r>
+                  <w:r>
+                    <w:rPr>
+                      <w:sz w:val="28"/>
+                      <w:szCs w:val="28"/>
+                    </w:rPr>
+                    <w:t>92</w:t>
+                  </w:r>
+                  <w:bookmarkStart w:id="5" w:name="_GoBack"/>
+                  <w:bookmarkEnd w:id="5"/>
                 </w:p>
               </w:tc>
             </w:tr>
@@ -21376,7 +21417,7 @@
 </file>
 
 <file path=word/numbering.xml><?xml version="1.0" encoding="utf-8"?>
-<w:numbering xmlns:wpc="http://schemas.microsoft.com/office/word/2010/wordprocessingCanvas" xmlns:cx="http://schemas.microsoft.com/office/drawing/2014/chartex" xmlns:cx1="http://schemas.microsoft.com/office/drawing/2015/9/8/chartex" xmlns:cx2="http://schemas.microsoft.com/office/drawing/2015/10/21/chartex" xmlns:cx3="http://schemas.microsoft.com/office/drawing/2016/5/9/chartex" xmlns:cx4="http://schemas.microsoft.com/office/drawing/2016/5/10/chartex" xmlns:cx5="http://schemas.microsoft.com/office/drawing/2016/5/11/chartex" xmlns:cx6="http://schemas.microsoft.com/office/drawing/2016/5/12/chartex" xmlns:cx7="http://schemas.microsoft.com/office/drawing/2016/5/13/chartex" xmlns:cx8="http://schemas.microsoft.com/office/drawing/2016/5/14/chartex" xmlns:mc="http://schemas.openxmlformats.org/markup-compatibility/2006" xmlns:aink="http://schemas.microsoft.com/office/drawing/2016/ink" xmlns:am3d="http://schemas.microsoft.com/office/drawing/2017/model3d" xmlns:o="urn:schemas-microsoft-com:office:office" xmlns:r="http://schemas.openxmlformats.org/officeDocument/2006/relationships" xmlns:m="http://schemas.openxmlformats.org/officeDocument/2006/math" xmlns:v="urn:schemas-microsoft-com:vml" xmlns:wp14="http://schemas.microsoft.com/office/word/2010/wordprocessingDrawing" xmlns:wp="http://schemas.openxmlformats.org/drawingml/2006/wordprocessingDrawing" xmlns:w10="urn:schemas-microsoft-com:office:word" xmlns:w="http://schemas.openxmlformats.org/wordprocessingml/2006/main" xmlns:w14="http://schemas.microsoft.com/office/word/2010/wordml" xmlns:w15="http://schemas.microsoft.com/office/word/2012/wordml" xmlns:w16cid="http://schemas.microsoft.com/office/word/2016/wordml/cid" xmlns:w16se="http://schemas.microsoft.com/office/word/2015/wordml/symex" xmlns:wpg="http://schemas.microsoft.com/office/word/2010/wordprocessingGroup" xmlns:wpi="http://schemas.microsoft.com/office/word/2010/wordprocessingInk" xmlns:wne="http://schemas.microsoft.com/office/word/2006/wordml" xmlns:wps="http://schemas.microsoft.com/office/word/2010/wordprocessingShape" mc:Ignorable="w14 w15 w16se w16cid wp14">
+<w:numbering xmlns:wpc="http://schemas.microsoft.com/office/word/2010/wordprocessingCanvas" xmlns:cx="http://schemas.microsoft.com/office/drawing/2014/chartex" xmlns:cx1="http://schemas.microsoft.com/office/drawing/2015/9/8/chartex" xmlns:cx2="http://schemas.microsoft.com/office/drawing/2015/10/21/chartex" xmlns:cx3="http://schemas.microsoft.com/office/drawing/2016/5/9/chartex" xmlns:cx4="http://schemas.microsoft.com/office/drawing/2016/5/10/chartex" xmlns:cx5="http://schemas.microsoft.com/office/drawing/2016/5/11/chartex" xmlns:cx6="http://schemas.microsoft.com/office/drawing/2016/5/12/chartex" xmlns:cx7="http://schemas.microsoft.com/office/drawing/2016/5/13/chartex" xmlns:cx8="http://schemas.microsoft.com/office/drawing/2016/5/14/chartex" xmlns:mc="http://schemas.openxmlformats.org/markup-compatibility/2006" xmlns:aink="http://schemas.microsoft.com/office/drawing/2016/ink" xmlns:am3d="http://schemas.microsoft.com/office/drawing/2017/model3d" xmlns:o="urn:schemas-microsoft-com:office:office" xmlns:r="http://schemas.openxmlformats.org/officeDocument/2006/relationships" xmlns:m="http://schemas.openxmlformats.org/officeDocument/2006/math" xmlns:v="urn:schemas-microsoft-com:vml" xmlns:wp14="http://schemas.microsoft.com/office/word/2010/wordprocessingDrawing" xmlns:wp="http://schemas.openxmlformats.org/drawingml/2006/wordprocessingDrawing" xmlns:w10="urn:schemas-microsoft-com:office:word" xmlns:w="http://schemas.openxmlformats.org/wordprocessingml/2006/main" xmlns:w14="http://schemas.microsoft.com/office/word/2010/wordml" xmlns:w15="http://schemas.microsoft.com/office/word/2012/wordml" xmlns:w16cex="http://schemas.microsoft.com/office/word/2018/wordml/cex" xmlns:w16cid="http://schemas.microsoft.com/office/word/2016/wordml/cid" xmlns:w16="http://schemas.microsoft.com/office/word/2018/wordml" xmlns:w16se="http://schemas.microsoft.com/office/word/2015/wordml/symex" xmlns:wpg="http://schemas.microsoft.com/office/word/2010/wordprocessingGroup" xmlns:wpi="http://schemas.microsoft.com/office/word/2010/wordprocessingInk" xmlns:wne="http://schemas.microsoft.com/office/word/2006/wordml" xmlns:wps="http://schemas.microsoft.com/office/word/2010/wordprocessingShape" mc:Ignorable="w14 w15 w16se w16cid w16 w16cex wp14">
   <w:abstractNum w:abstractNumId="0" w15:restartNumberingAfterBreak="0">
     <w:nsid w:val="031D2EDC"/>
     <w:multiLevelType w:val="multilevel"/>
@@ -22937,7 +22978,7 @@
 </file>
 
 <file path=word/styles.xml><?xml version="1.0" encoding="utf-8"?>
-<w:styles xmlns:mc="http://schemas.openxmlformats.org/markup-compatibility/2006" xmlns:r="http://schemas.openxmlformats.org/officeDocument/2006/relationships" xmlns:w="http://schemas.openxmlformats.org/wordprocessingml/2006/main" xmlns:w14="http://schemas.microsoft.com/office/word/2010/wordml" xmlns:w15="http://schemas.microsoft.com/office/word/2012/wordml" xmlns:w16cid="http://schemas.microsoft.com/office/word/2016/wordml/cid" xmlns:w16se="http://schemas.microsoft.com/office/word/2015/wordml/symex" mc:Ignorable="w14 w15 w16se w16cid">
+<w:styles xmlns:mc="http://schemas.openxmlformats.org/markup-compatibility/2006" xmlns:r="http://schemas.openxmlformats.org/officeDocument/2006/relationships" xmlns:w="http://schemas.openxmlformats.org/wordprocessingml/2006/main" xmlns:w14="http://schemas.microsoft.com/office/word/2010/wordml" xmlns:w15="http://schemas.microsoft.com/office/word/2012/wordml" xmlns:w16cex="http://schemas.microsoft.com/office/word/2018/wordml/cex" xmlns:w16cid="http://schemas.microsoft.com/office/word/2016/wordml/cid" xmlns:w16="http://schemas.microsoft.com/office/word/2018/wordml" xmlns:w16se="http://schemas.microsoft.com/office/word/2015/wordml/symex" mc:Ignorable="w14 w15 w16se w16cid w16 w16cex">
   <w:docDefaults>
     <w:rPrDefault>
       <w:rPr>
@@ -22953,7 +22994,7 @@
       </w:pPr>
     </w:pPrDefault>
   </w:docDefaults>
-  <w:latentStyles w:defLockedState="0" w:defUIPriority="99" w:defSemiHidden="0" w:defUnhideWhenUsed="0" w:defQFormat="0" w:count="377">
+  <w:latentStyles w:defLockedState="0" w:defUIPriority="99" w:defSemiHidden="0" w:defUnhideWhenUsed="0" w:defQFormat="0" w:count="376">
     <w:lsdException w:name="Normal" w:uiPriority="0" w:qFormat="1"/>
     <w:lsdException w:name="heading 1" w:uiPriority="9" w:qFormat="1"/>
     <w:lsdException w:name="heading 2" w:semiHidden="1" w:uiPriority="9" w:unhideWhenUsed="1" w:qFormat="1"/>
@@ -23059,6 +23100,7 @@
     <w:lsdException w:name="HTML Sample" w:semiHidden="1" w:unhideWhenUsed="1"/>
     <w:lsdException w:name="HTML Typewriter" w:semiHidden="1" w:unhideWhenUsed="1"/>
     <w:lsdException w:name="HTML Variable" w:semiHidden="1" w:unhideWhenUsed="1"/>
+    <w:lsdException w:name="Normal Table" w:semiHidden="1" w:unhideWhenUsed="1"/>
     <w:lsdException w:name="annotation subject" w:semiHidden="1" w:unhideWhenUsed="1"/>
     <w:lsdException w:name="No List" w:semiHidden="1" w:unhideWhenUsed="1"/>
     <w:lsdException w:name="Outline List 1" w:semiHidden="1" w:unhideWhenUsed="1"/>
@@ -23105,8 +23147,10 @@
     <w:lsdException w:name="Table Subtle 2" w:semiHidden="1" w:unhideWhenUsed="1"/>
     <w:lsdException w:name="Table Web 1" w:semiHidden="1" w:unhideWhenUsed="1"/>
     <w:lsdException w:name="Table Web 2" w:semiHidden="1" w:unhideWhenUsed="1"/>
+    <w:lsdException w:name="Table Web 3" w:semiHidden="1" w:unhideWhenUsed="1"/>
     <w:lsdException w:name="Balloon Text" w:semiHidden="1" w:unhideWhenUsed="1"/>
     <w:lsdException w:name="Table Grid" w:uiPriority="39"/>
+    <w:lsdException w:name="Table Theme" w:semiHidden="1" w:unhideWhenUsed="1"/>
     <w:lsdException w:name="Placeholder Text" w:semiHidden="1"/>
     <w:lsdException w:name="No Spacing" w:uiPriority="1" w:qFormat="1"/>
     <w:lsdException w:name="Light Shading" w:uiPriority="60"/>
@@ -23327,7 +23371,6 @@
     <w:lsdException w:name="Hashtag" w:semiHidden="1" w:unhideWhenUsed="1"/>
     <w:lsdException w:name="Unresolved Mention" w:semiHidden="1" w:unhideWhenUsed="1"/>
     <w:lsdException w:name="Smart Link" w:semiHidden="1" w:unhideWhenUsed="1"/>
-    <w:lsdException w:name="Smart Link Error" w:semiHidden="1" w:unhideWhenUsed="1"/>
   </w:latentStyles>
   <w:style w:type="paragraph" w:default="1" w:styleId="Normale">
     <w:name w:val="Normal"/>
@@ -23831,7 +23874,7 @@
 </file>
 
 <file path=customXml/itemProps1.xml><?xml version="1.0" encoding="utf-8"?>
-<ds:datastoreItem xmlns:ds="http://schemas.openxmlformats.org/officeDocument/2006/customXml" ds:itemID="{2AB306D5-06E5-401E-B277-83F0C25BCCF1}">
+<ds:datastoreItem xmlns:ds="http://schemas.openxmlformats.org/officeDocument/2006/customXml" ds:itemID="{629C4AF1-DC96-4B54-BC4D-9F194843AC54}">
   <ds:schemaRefs>
     <ds:schemaRef ds:uri="http://schemas.openxmlformats.org/officeDocument/2006/bibliography"/>
   </ds:schemaRefs>

</xml_diff>